<commit_message>
final exam time update
</commit_message>
<xml_diff>
--- a/calendars/S23-Stat216_Calendar.docx
+++ b/calendars/S23-Stat216_Calendar.docx
@@ -1,6 +1,6 @@
 
 <file path=word/document.xml><?xml version="1.0" encoding="utf-8"?>
-<w:document xmlns:wpc="http://schemas.microsoft.com/office/word/2010/wordprocessingCanvas" xmlns:cx="http://schemas.microsoft.com/office/drawing/2014/chartex" xmlns:cx1="http://schemas.microsoft.com/office/drawing/2015/9/8/chartex" xmlns:cx2="http://schemas.microsoft.com/office/drawing/2015/10/21/chartex" xmlns:cx3="http://schemas.microsoft.com/office/drawing/2016/5/9/chartex" xmlns:cx4="http://schemas.microsoft.com/office/drawing/2016/5/10/chartex" xmlns:cx5="http://schemas.microsoft.com/office/drawing/2016/5/11/chartex" xmlns:cx6="http://schemas.microsoft.com/office/drawing/2016/5/12/chartex" xmlns:cx7="http://schemas.microsoft.com/office/drawing/2016/5/13/chartex" xmlns:cx8="http://schemas.microsoft.com/office/drawing/2016/5/14/chartex" xmlns:mc="http://schemas.openxmlformats.org/markup-compatibility/2006" xmlns:aink="http://schemas.microsoft.com/office/drawing/2016/ink" xmlns:am3d="http://schemas.microsoft.com/office/drawing/2017/model3d" xmlns:o="urn:schemas-microsoft-com:office:office" xmlns:oel="http://schemas.microsoft.com/office/2019/extlst" xmlns:r="http://schemas.openxmlformats.org/officeDocument/2006/relationships" xmlns:m="http://schemas.openxmlformats.org/officeDocument/2006/math" xmlns:v="urn:schemas-microsoft-com:vml" xmlns:wp14="http://schemas.microsoft.com/office/word/2010/wordprocessingDrawing" xmlns:wp="http://schemas.openxmlformats.org/drawingml/2006/wordprocessingDrawing" xmlns:w10="urn:schemas-microsoft-com:office:word" xmlns:w="http://schemas.openxmlformats.org/wordprocessingml/2006/main" xmlns:w14="http://schemas.microsoft.com/office/word/2010/wordml" xmlns:w15="http://schemas.microsoft.com/office/word/2012/wordml" xmlns:w16cex="http://schemas.microsoft.com/office/word/2018/wordml/cex" xmlns:w16cid="http://schemas.microsoft.com/office/word/2016/wordml/cid" xmlns:w16="http://schemas.microsoft.com/office/word/2018/wordml" xmlns:w16sdtdh="http://schemas.microsoft.com/office/word/2020/wordml/sdtdatahash" xmlns:w16se="http://schemas.microsoft.com/office/word/2015/wordml/symex" xmlns:wpg="http://schemas.microsoft.com/office/word/2010/wordprocessingGroup" xmlns:wpi="http://schemas.microsoft.com/office/word/2010/wordprocessingInk" xmlns:wne="http://schemas.microsoft.com/office/word/2006/wordml" xmlns:wps="http://schemas.microsoft.com/office/word/2010/wordprocessingShape" mc:Ignorable="w14 w15 w16se w16cid w16 w16cex w16sdtdh wp14">
+<w:document xmlns:wpc="http://schemas.microsoft.com/office/word/2010/wordprocessingCanvas" xmlns:cx="http://schemas.microsoft.com/office/drawing/2014/chartex" xmlns:cx1="http://schemas.microsoft.com/office/drawing/2015/9/8/chartex" xmlns:cx2="http://schemas.microsoft.com/office/drawing/2015/10/21/chartex" xmlns:cx3="http://schemas.microsoft.com/office/drawing/2016/5/9/chartex" xmlns:cx4="http://schemas.microsoft.com/office/drawing/2016/5/10/chartex" xmlns:cx5="http://schemas.microsoft.com/office/drawing/2016/5/11/chartex" xmlns:cx6="http://schemas.microsoft.com/office/drawing/2016/5/12/chartex" xmlns:cx7="http://schemas.microsoft.com/office/drawing/2016/5/13/chartex" xmlns:cx8="http://schemas.microsoft.com/office/drawing/2016/5/14/chartex" xmlns:mc="http://schemas.openxmlformats.org/markup-compatibility/2006" xmlns:aink="http://schemas.microsoft.com/office/drawing/2016/ink" xmlns:am3d="http://schemas.microsoft.com/office/drawing/2017/model3d" xmlns:o="urn:schemas-microsoft-com:office:office" xmlns:r="http://schemas.openxmlformats.org/officeDocument/2006/relationships" xmlns:m="http://schemas.openxmlformats.org/officeDocument/2006/math" xmlns:v="urn:schemas-microsoft-com:vml" xmlns:wp14="http://schemas.microsoft.com/office/word/2010/wordprocessingDrawing" xmlns:wp="http://schemas.openxmlformats.org/drawingml/2006/wordprocessingDrawing" xmlns:w10="urn:schemas-microsoft-com:office:word" xmlns:w="http://schemas.openxmlformats.org/wordprocessingml/2006/main" xmlns:w14="http://schemas.microsoft.com/office/word/2010/wordml" xmlns:w15="http://schemas.microsoft.com/office/word/2012/wordml" xmlns:w16cex="http://schemas.microsoft.com/office/word/2018/wordml/cex" xmlns:w16cid="http://schemas.microsoft.com/office/word/2016/wordml/cid" xmlns:w16="http://schemas.microsoft.com/office/word/2018/wordml" xmlns:w16sdtdh="http://schemas.microsoft.com/office/word/2020/wordml/sdtdatahash" xmlns:w16se="http://schemas.microsoft.com/office/word/2015/wordml/symex" xmlns:wpg="http://schemas.microsoft.com/office/word/2010/wordprocessingGroup" xmlns:wpi="http://schemas.microsoft.com/office/word/2010/wordprocessingInk" xmlns:wne="http://schemas.microsoft.com/office/word/2006/wordml" xmlns:wps="http://schemas.microsoft.com/office/word/2010/wordprocessingShape" mc:Ignorable="w14 w15 w16se w16cid w16 w16cex w16sdtdh wp14">
   <w:body>
     <w:p>
       <w:pPr>
@@ -1074,18 +1074,14 @@
             <w:pPr>
               <w:rPr>
                 <w:rFonts w:ascii="Times New Roman" w:hAnsi="Times New Roman" w:cs="Times New Roman"/>
-                <w:i/>
-                <w:iCs/>
-                <w:color w:val="FF0000"/>
-                <w:sz w:val="24"/>
-                <w:szCs w:val="24"/>
-              </w:rPr>
-            </w:pPr>
-            <w:r>
-              <w:rPr>
-                <w:rFonts w:ascii="Times New Roman" w:hAnsi="Times New Roman" w:cs="Times New Roman"/>
-                <w:i/>
-                <w:iCs/>
+                <w:color w:val="FF0000"/>
+                <w:sz w:val="24"/>
+                <w:szCs w:val="24"/>
+              </w:rPr>
+            </w:pPr>
+            <w:r>
+              <w:rPr>
+                <w:rFonts w:ascii="Times New Roman" w:hAnsi="Times New Roman" w:cs="Times New Roman"/>
                 <w:color w:val="4472C4" w:themeColor="accent5"/>
                 <w:sz w:val="24"/>
                 <w:szCs w:val="24"/>
@@ -1095,24 +1091,11 @@
             <w:r>
               <w:rPr>
                 <w:rFonts w:ascii="Times New Roman" w:hAnsi="Times New Roman" w:cs="Times New Roman"/>
-                <w:i/>
-                <w:iCs/>
                 <w:color w:val="4472C4" w:themeColor="accent5"/>
                 <w:sz w:val="24"/>
                 <w:szCs w:val="24"/>
               </w:rPr>
-              <w:t xml:space="preserve"> (GS)</w:t>
-            </w:r>
-            <w:r>
-              <w:rPr>
-                <w:rFonts w:ascii="Times New Roman" w:hAnsi="Times New Roman" w:cs="Times New Roman"/>
-                <w:i/>
-                <w:iCs/>
-                <w:color w:val="4472C4" w:themeColor="accent5"/>
-                <w:sz w:val="24"/>
-                <w:szCs w:val="24"/>
-              </w:rPr>
-              <w:t xml:space="preserve"> (optional)</w:t>
+              <w:t xml:space="preserve"> </w:t>
             </w:r>
           </w:p>
         </w:tc>
@@ -2097,6 +2080,7 @@
             <w:r>
               <w:rPr>
                 <w:rFonts w:ascii="Times New Roman" w:eastAsia="Times New Roman" w:hAnsi="Times New Roman" w:cs="Times New Roman"/>
+                <w:color w:val="0070C0"/>
                 <w:sz w:val="24"/>
                 <w:szCs w:val="24"/>
               </w:rPr>
@@ -11329,7 +11313,47 @@
                 <w:szCs w:val="24"/>
                 <w:highlight w:val="yellow"/>
               </w:rPr>
-              <w:t>Tuesday 5/9 from 6:00 - 7:50pm</w:t>
+              <w:t xml:space="preserve">Tuesday 5/9 from </w:t>
+            </w:r>
+            <w:r>
+              <w:rPr>
+                <w:rFonts w:ascii="Times New Roman" w:eastAsia="Times New Roman" w:hAnsi="Times New Roman" w:cs="Times New Roman"/>
+                <w:b/>
+                <w:sz w:val="24"/>
+                <w:szCs w:val="24"/>
+                <w:highlight w:val="yellow"/>
+              </w:rPr>
+              <w:t>12</w:t>
+            </w:r>
+            <w:r>
+              <w:rPr>
+                <w:rFonts w:ascii="Times New Roman" w:eastAsia="Times New Roman" w:hAnsi="Times New Roman" w:cs="Times New Roman"/>
+                <w:b/>
+                <w:sz w:val="24"/>
+                <w:szCs w:val="24"/>
+                <w:highlight w:val="yellow"/>
+              </w:rPr>
+              <w:t>:00 -</w:t>
+            </w:r>
+            <w:r>
+              <w:rPr>
+                <w:rFonts w:ascii="Times New Roman" w:eastAsia="Times New Roman" w:hAnsi="Times New Roman" w:cs="Times New Roman"/>
+                <w:b/>
+                <w:sz w:val="24"/>
+                <w:szCs w:val="24"/>
+                <w:highlight w:val="yellow"/>
+              </w:rPr>
+              <w:t xml:space="preserve"> 1</w:t>
+            </w:r>
+            <w:r>
+              <w:rPr>
+                <w:rFonts w:ascii="Times New Roman" w:eastAsia="Times New Roman" w:hAnsi="Times New Roman" w:cs="Times New Roman"/>
+                <w:b/>
+                <w:sz w:val="24"/>
+                <w:szCs w:val="24"/>
+                <w:highlight w:val="yellow"/>
+              </w:rPr>
+              <w:t>:50pm</w:t>
             </w:r>
           </w:p>
         </w:tc>
@@ -11398,7 +11422,7 @@
 </file>
 
 <file path=word/numbering.xml><?xml version="1.0" encoding="utf-8"?>
-<w:numbering xmlns:wpc="http://schemas.microsoft.com/office/word/2010/wordprocessingCanvas" xmlns:cx="http://schemas.microsoft.com/office/drawing/2014/chartex" xmlns:cx1="http://schemas.microsoft.com/office/drawing/2015/9/8/chartex" xmlns:cx2="http://schemas.microsoft.com/office/drawing/2015/10/21/chartex" xmlns:cx3="http://schemas.microsoft.com/office/drawing/2016/5/9/chartex" xmlns:cx4="http://schemas.microsoft.com/office/drawing/2016/5/10/chartex" xmlns:cx5="http://schemas.microsoft.com/office/drawing/2016/5/11/chartex" xmlns:cx6="http://schemas.microsoft.com/office/drawing/2016/5/12/chartex" xmlns:cx7="http://schemas.microsoft.com/office/drawing/2016/5/13/chartex" xmlns:cx8="http://schemas.microsoft.com/office/drawing/2016/5/14/chartex" xmlns:mc="http://schemas.openxmlformats.org/markup-compatibility/2006" xmlns:aink="http://schemas.microsoft.com/office/drawing/2016/ink" xmlns:am3d="http://schemas.microsoft.com/office/drawing/2017/model3d" xmlns:o="urn:schemas-microsoft-com:office:office" xmlns:oel="http://schemas.microsoft.com/office/2019/extlst" xmlns:r="http://schemas.openxmlformats.org/officeDocument/2006/relationships" xmlns:m="http://schemas.openxmlformats.org/officeDocument/2006/math" xmlns:v="urn:schemas-microsoft-com:vml" xmlns:wp14="http://schemas.microsoft.com/office/word/2010/wordprocessingDrawing" xmlns:wp="http://schemas.openxmlformats.org/drawingml/2006/wordprocessingDrawing" xmlns:w10="urn:schemas-microsoft-com:office:word" xmlns:w="http://schemas.openxmlformats.org/wordprocessingml/2006/main" xmlns:w14="http://schemas.microsoft.com/office/word/2010/wordml" xmlns:w15="http://schemas.microsoft.com/office/word/2012/wordml" xmlns:w16cex="http://schemas.microsoft.com/office/word/2018/wordml/cex" xmlns:w16cid="http://schemas.microsoft.com/office/word/2016/wordml/cid" xmlns:w16="http://schemas.microsoft.com/office/word/2018/wordml" xmlns:w16sdtdh="http://schemas.microsoft.com/office/word/2020/wordml/sdtdatahash" xmlns:w16se="http://schemas.microsoft.com/office/word/2015/wordml/symex" xmlns:wpg="http://schemas.microsoft.com/office/word/2010/wordprocessingGroup" xmlns:wpi="http://schemas.microsoft.com/office/word/2010/wordprocessingInk" xmlns:wne="http://schemas.microsoft.com/office/word/2006/wordml" xmlns:wps="http://schemas.microsoft.com/office/word/2010/wordprocessingShape" mc:Ignorable="w14 w15 w16se w16cid w16 w16cex w16sdtdh wp14">
+<w:numbering xmlns:wpc="http://schemas.microsoft.com/office/word/2010/wordprocessingCanvas" xmlns:cx="http://schemas.microsoft.com/office/drawing/2014/chartex" xmlns:cx1="http://schemas.microsoft.com/office/drawing/2015/9/8/chartex" xmlns:cx2="http://schemas.microsoft.com/office/drawing/2015/10/21/chartex" xmlns:cx3="http://schemas.microsoft.com/office/drawing/2016/5/9/chartex" xmlns:cx4="http://schemas.microsoft.com/office/drawing/2016/5/10/chartex" xmlns:cx5="http://schemas.microsoft.com/office/drawing/2016/5/11/chartex" xmlns:cx6="http://schemas.microsoft.com/office/drawing/2016/5/12/chartex" xmlns:cx7="http://schemas.microsoft.com/office/drawing/2016/5/13/chartex" xmlns:cx8="http://schemas.microsoft.com/office/drawing/2016/5/14/chartex" xmlns:mc="http://schemas.openxmlformats.org/markup-compatibility/2006" xmlns:aink="http://schemas.microsoft.com/office/drawing/2016/ink" xmlns:am3d="http://schemas.microsoft.com/office/drawing/2017/model3d" xmlns:o="urn:schemas-microsoft-com:office:office" xmlns:r="http://schemas.openxmlformats.org/officeDocument/2006/relationships" xmlns:m="http://schemas.openxmlformats.org/officeDocument/2006/math" xmlns:v="urn:schemas-microsoft-com:vml" xmlns:wp14="http://schemas.microsoft.com/office/word/2010/wordprocessingDrawing" xmlns:wp="http://schemas.openxmlformats.org/drawingml/2006/wordprocessingDrawing" xmlns:w10="urn:schemas-microsoft-com:office:word" xmlns:w="http://schemas.openxmlformats.org/wordprocessingml/2006/main" xmlns:w14="http://schemas.microsoft.com/office/word/2010/wordml" xmlns:w15="http://schemas.microsoft.com/office/word/2012/wordml" xmlns:w16cex="http://schemas.microsoft.com/office/word/2018/wordml/cex" xmlns:w16cid="http://schemas.microsoft.com/office/word/2016/wordml/cid" xmlns:w16="http://schemas.microsoft.com/office/word/2018/wordml" xmlns:w16sdtdh="http://schemas.microsoft.com/office/word/2020/wordml/sdtdatahash" xmlns:w16se="http://schemas.microsoft.com/office/word/2015/wordml/symex" xmlns:wpg="http://schemas.microsoft.com/office/word/2010/wordprocessingGroup" xmlns:wpi="http://schemas.microsoft.com/office/word/2010/wordprocessingInk" xmlns:wne="http://schemas.microsoft.com/office/word/2006/wordml" xmlns:wps="http://schemas.microsoft.com/office/word/2010/wordprocessingShape" mc:Ignorable="w14 w15 w16se w16cid w16 w16cex w16sdtdh wp14">
   <w:abstractNum w:abstractNumId="0" w15:restartNumberingAfterBreak="0">
     <w:nsid w:val="29795279"/>
     <w:multiLevelType w:val="hybridMultilevel"/>
@@ -11838,13 +11862,13 @@
       </w:rPr>
     </w:lvl>
   </w:abstractNum>
-  <w:num w:numId="1" w16cid:durableId="1586110530">
+  <w:num w:numId="1">
     <w:abstractNumId w:val="1"/>
   </w:num>
-  <w:num w:numId="2" w16cid:durableId="439112392">
+  <w:num w:numId="2">
     <w:abstractNumId w:val="0"/>
   </w:num>
-  <w:num w:numId="3" w16cid:durableId="633216395">
+  <w:num w:numId="3">
     <w:abstractNumId w:val="2"/>
   </w:num>
 </w:numbering>
@@ -12713,6 +12737,21 @@
 </file>
 
 <file path=customXml/item1.xml><?xml version="1.0" encoding="utf-8"?>
+<p:properties xmlns:p="http://schemas.microsoft.com/office/2006/metadata/properties" xmlns:xsi="http://www.w3.org/2001/XMLSchema-instance" xmlns:pc="http://schemas.microsoft.com/office/infopath/2007/PartnerControls">
+  <documentManagement/>
+</p:properties>
+</file>
+
+<file path=customXml/item2.xml><?xml version="1.0" encoding="utf-8"?>
+<?mso-contentType ?>
+<FormTemplates xmlns="http://schemas.microsoft.com/sharepoint/v3/contenttype/forms">
+  <Display>DocumentLibraryForm</Display>
+  <Edit>DocumentLibraryForm</Edit>
+  <New>DocumentLibraryForm</New>
+</FormTemplates>
+</file>
+
+<file path=customXml/item3.xml><?xml version="1.0" encoding="utf-8"?>
 <ct:contentTypeSchema xmlns:ct="http://schemas.microsoft.com/office/2006/metadata/contentType" xmlns:ma="http://schemas.microsoft.com/office/2006/metadata/properties/metaAttributes" ct:_="" ma:_="" ma:contentTypeName="Document" ma:contentTypeID="0x010100CC03F583B8FC7D479BB917DCC50A759A" ma:contentTypeVersion="2" ma:contentTypeDescription="Create a new document." ma:contentTypeScope="" ma:versionID="a416b87cb6da220f553d25b31c6d1561">
   <xsd:schema xmlns:xsd="http://www.w3.org/2001/XMLSchema" xmlns:xs="http://www.w3.org/2001/XMLSchema" xmlns:p="http://schemas.microsoft.com/office/2006/metadata/properties" xmlns:ns2="7a494ea9-5c76-4b6d-9fd1-0b14ddec65d9" targetNamespace="http://schemas.microsoft.com/office/2006/metadata/properties" ma:root="true" ma:fieldsID="5848f5ec45c4ce39acac4a9febeb8d96" ns2:_="">
     <xsd:import namespace="7a494ea9-5c76-4b6d-9fd1-0b14ddec65d9"/>
@@ -12844,22 +12883,24 @@
 </ct:contentTypeSchema>
 </file>
 
-<file path=customXml/item2.xml><?xml version="1.0" encoding="utf-8"?>
-<?mso-contentType ?>
-<FormTemplates xmlns="http://schemas.microsoft.com/sharepoint/v3/contenttype/forms">
-  <Display>DocumentLibraryForm</Display>
-  <Edit>DocumentLibraryForm</Edit>
-  <New>DocumentLibraryForm</New>
-</FormTemplates>
+<file path=customXml/itemProps1.xml><?xml version="1.0" encoding="utf-8"?>
+<ds:datastoreItem xmlns:ds="http://schemas.openxmlformats.org/officeDocument/2006/customXml" ds:itemID="{36ACC8F3-6E63-4670-B73D-DE1280E8DB8D}">
+  <ds:schemaRefs>
+    <ds:schemaRef ds:uri="http://schemas.microsoft.com/office/2006/metadata/properties"/>
+    <ds:schemaRef ds:uri="http://schemas.microsoft.com/office/infopath/2007/PartnerControls"/>
+  </ds:schemaRefs>
+</ds:datastoreItem>
 </file>
 
-<file path=customXml/item3.xml><?xml version="1.0" encoding="utf-8"?>
-<p:properties xmlns:p="http://schemas.microsoft.com/office/2006/metadata/properties" xmlns:xsi="http://www.w3.org/2001/XMLSchema-instance" xmlns:pc="http://schemas.microsoft.com/office/infopath/2007/PartnerControls">
-  <documentManagement/>
-</p:properties>
+<file path=customXml/itemProps2.xml><?xml version="1.0" encoding="utf-8"?>
+<ds:datastoreItem xmlns:ds="http://schemas.openxmlformats.org/officeDocument/2006/customXml" ds:itemID="{73898C2B-C96D-434F-A1B6-6069F656FA6D}">
+  <ds:schemaRefs>
+    <ds:schemaRef ds:uri="http://schemas.microsoft.com/sharepoint/v3/contenttype/forms"/>
+  </ds:schemaRefs>
+</ds:datastoreItem>
 </file>
 
-<file path=customXml/itemProps1.xml><?xml version="1.0" encoding="utf-8"?>
+<file path=customXml/itemProps3.xml><?xml version="1.0" encoding="utf-8"?>
 <ds:datastoreItem xmlns:ds="http://schemas.openxmlformats.org/officeDocument/2006/customXml" ds:itemID="{F5239868-B096-4B81-8FD1-0516D39E2D56}">
   <ds:schemaRefs>
     <ds:schemaRef ds:uri="http://schemas.microsoft.com/office/2006/metadata/contentType"/>
@@ -12875,21 +12916,4 @@
     <ds:schemaRef ds:uri="http://schemas.microsoft.com/internal/obd"/>
   </ds:schemaRefs>
 </ds:datastoreItem>
-</file>
-
-<file path=customXml/itemProps2.xml><?xml version="1.0" encoding="utf-8"?>
-<ds:datastoreItem xmlns:ds="http://schemas.openxmlformats.org/officeDocument/2006/customXml" ds:itemID="{73898C2B-C96D-434F-A1B6-6069F656FA6D}">
-  <ds:schemaRefs>
-    <ds:schemaRef ds:uri="http://schemas.microsoft.com/sharepoint/v3/contenttype/forms"/>
-  </ds:schemaRefs>
-</ds:datastoreItem>
-</file>
-
-<file path=customXml/itemProps3.xml><?xml version="1.0" encoding="utf-8"?>
-<ds:datastoreItem xmlns:ds="http://schemas.openxmlformats.org/officeDocument/2006/customXml" ds:itemID="{36ACC8F3-6E63-4670-B73D-DE1280E8DB8D}">
-  <ds:schemaRefs>
-    <ds:schemaRef ds:uri="http://schemas.microsoft.com/office/2006/metadata/properties"/>
-    <ds:schemaRef ds:uri="http://schemas.microsoft.com/office/infopath/2007/PartnerControls"/>
-  </ds:schemaRefs>
-</ds:datastoreItem>
 </file>
</xml_diff>